<commit_message>
Adding hadoop steps + report progress
</commit_message>
<xml_diff>
--- a/report/ca2-report.docx
+++ b/report/ca2-report.docx
@@ -213,7 +213,7 @@
           <w:r>
             <w:fldChar w:fldCharType="separate"/>
           </w:r>
-          <w:hyperlink w:anchor="_Toc135767520" w:history="1">
+          <w:hyperlink w:anchor="_Toc135767564" w:history="1">
             <w:r>
               <w:rPr>
                 <w:rStyle w:val="Hyperlink"/>
@@ -259,7 +259,7 @@
                 <w:noProof/>
                 <w:webHidden/>
               </w:rPr>
-              <w:instrText xml:space="preserve"> PAGEREF _Toc135767520 \h </w:instrText>
+              <w:instrText xml:space="preserve"> PAGEREF _Toc135767564 \h </w:instrText>
             </w:r>
             <w:r>
               <w:rPr>
@@ -307,7 +307,7 @@
               <w14:ligatures w14:val="standardContextual"/>
             </w:rPr>
           </w:pPr>
-          <w:hyperlink w:anchor="_Toc135767521" w:history="1">
+          <w:hyperlink w:anchor="_Toc135767565" w:history="1">
             <w:r>
               <w:rPr>
                 <w:rStyle w:val="Hyperlink"/>
@@ -353,7 +353,7 @@
                 <w:noProof/>
                 <w:webHidden/>
               </w:rPr>
-              <w:instrText xml:space="preserve"> PAGEREF _Toc135767521 \h </w:instrText>
+              <w:instrText xml:space="preserve"> PAGEREF _Toc135767565 \h </w:instrText>
             </w:r>
             <w:r>
               <w:rPr>
@@ -401,7 +401,7 @@
               <w14:ligatures w14:val="standardContextual"/>
             </w:rPr>
           </w:pPr>
-          <w:hyperlink w:anchor="_Toc135767522" w:history="1">
+          <w:hyperlink w:anchor="_Toc135767566" w:history="1">
             <w:r>
               <w:rPr>
                 <w:rStyle w:val="Hyperlink"/>
@@ -447,7 +447,7 @@
                 <w:noProof/>
                 <w:webHidden/>
               </w:rPr>
-              <w:instrText xml:space="preserve"> PAGEREF _Toc135767522 \h </w:instrText>
+              <w:instrText xml:space="preserve"> PAGEREF _Toc135767566 \h </w:instrText>
             </w:r>
             <w:r>
               <w:rPr>
@@ -495,7 +495,7 @@
               <w14:ligatures w14:val="standardContextual"/>
             </w:rPr>
           </w:pPr>
-          <w:hyperlink w:anchor="_Toc135767523" w:history="1">
+          <w:hyperlink w:anchor="_Toc135767567" w:history="1">
             <w:r>
               <w:rPr>
                 <w:rStyle w:val="Hyperlink"/>
@@ -541,7 +541,7 @@
                 <w:noProof/>
                 <w:webHidden/>
               </w:rPr>
-              <w:instrText xml:space="preserve"> PAGEREF _Toc135767523 \h </w:instrText>
+              <w:instrText xml:space="preserve"> PAGEREF _Toc135767567 \h </w:instrText>
             </w:r>
             <w:r>
               <w:rPr>
@@ -589,7 +589,7 @@
               <w14:ligatures w14:val="standardContextual"/>
             </w:rPr>
           </w:pPr>
-          <w:hyperlink w:anchor="_Toc135767524" w:history="1">
+          <w:hyperlink w:anchor="_Toc135767568" w:history="1">
             <w:r>
               <w:rPr>
                 <w:rStyle w:val="Hyperlink"/>
@@ -635,7 +635,7 @@
                 <w:noProof/>
                 <w:webHidden/>
               </w:rPr>
-              <w:instrText xml:space="preserve"> PAGEREF _Toc135767524 \h </w:instrText>
+              <w:instrText xml:space="preserve"> PAGEREF _Toc135767568 \h </w:instrText>
             </w:r>
             <w:r>
               <w:rPr>
@@ -683,7 +683,7 @@
               <w14:ligatures w14:val="standardContextual"/>
             </w:rPr>
           </w:pPr>
-          <w:hyperlink w:anchor="_Toc135767525" w:history="1">
+          <w:hyperlink w:anchor="_Toc135767569" w:history="1">
             <w:r>
               <w:rPr>
                 <w:rStyle w:val="Hyperlink"/>
@@ -729,7 +729,7 @@
                 <w:noProof/>
                 <w:webHidden/>
               </w:rPr>
-              <w:instrText xml:space="preserve"> PAGEREF _Toc135767525 \h </w:instrText>
+              <w:instrText xml:space="preserve"> PAGEREF _Toc135767569 \h </w:instrText>
             </w:r>
             <w:r>
               <w:rPr>
@@ -777,7 +777,7 @@
               <w14:ligatures w14:val="standardContextual"/>
             </w:rPr>
           </w:pPr>
-          <w:hyperlink w:anchor="_Toc135767526" w:history="1">
+          <w:hyperlink w:anchor="_Toc135767570" w:history="1">
             <w:r>
               <w:rPr>
                 <w:rStyle w:val="Hyperlink"/>
@@ -823,7 +823,7 @@
                 <w:noProof/>
                 <w:webHidden/>
               </w:rPr>
-              <w:instrText xml:space="preserve"> PAGEREF _Toc135767526 \h </w:instrText>
+              <w:instrText xml:space="preserve"> PAGEREF _Toc135767570 \h </w:instrText>
             </w:r>
             <w:r>
               <w:rPr>
@@ -843,289 +843,7 @@
                 <w:noProof/>
                 <w:webHidden/>
               </w:rPr>
-              <w:t>3</w:t>
-            </w:r>
-            <w:r>
-              <w:rPr>
-                <w:noProof/>
-                <w:webHidden/>
-              </w:rPr>
-              <w:fldChar w:fldCharType="end"/>
-            </w:r>
-          </w:hyperlink>
-        </w:p>
-        <w:p>
-          <w:pPr>
-            <w:pStyle w:val="TOC2"/>
-            <w:tabs>
-              <w:tab w:val="left" w:pos="880"/>
-              <w:tab w:val="right" w:leader="dot" w:pos="8472"/>
-            </w:tabs>
-            <w:rPr>
-              <w:rFonts w:asciiTheme="minorHAnsi" w:eastAsiaTheme="minorEastAsia" w:hAnsiTheme="minorHAnsi" w:cstheme="minorBidi"/>
-              <w:noProof/>
-              <w:kern w:val="2"/>
-              <w:sz w:val="22"/>
-              <w:szCs w:val="22"/>
-              <w:lang w:val="en-GB" w:eastAsia="en-GB"/>
-              <w14:ligatures w14:val="standardContextual"/>
-            </w:rPr>
-          </w:pPr>
-          <w:hyperlink w:anchor="_Toc135767527" w:history="1">
-            <w:r>
-              <w:rPr>
-                <w:rStyle w:val="Hyperlink"/>
-                <w:noProof/>
-              </w:rPr>
-              <w:t>5.3</w:t>
-            </w:r>
-            <w:r>
-              <w:rPr>
-                <w:rFonts w:asciiTheme="minorHAnsi" w:eastAsiaTheme="minorEastAsia" w:hAnsiTheme="minorHAnsi" w:cstheme="minorBidi"/>
-                <w:noProof/>
-                <w:kern w:val="2"/>
-                <w:sz w:val="22"/>
-                <w:szCs w:val="22"/>
-                <w:lang w:val="en-GB" w:eastAsia="en-GB"/>
-                <w14:ligatures w14:val="standardContextual"/>
-              </w:rPr>
-              <w:tab/>
-            </w:r>
-            <w:r>
-              <w:rPr>
-                <w:rStyle w:val="Hyperlink"/>
-                <w:noProof/>
-              </w:rPr>
-              <w:t>Agriculture Import and Export Prediction</w:t>
-            </w:r>
-            <w:r>
-              <w:rPr>
-                <w:noProof/>
-                <w:webHidden/>
-              </w:rPr>
-              <w:tab/>
-            </w:r>
-            <w:r>
-              <w:rPr>
-                <w:noProof/>
-                <w:webHidden/>
-              </w:rPr>
-              <w:fldChar w:fldCharType="begin"/>
-            </w:r>
-            <w:r>
-              <w:rPr>
-                <w:noProof/>
-                <w:webHidden/>
-              </w:rPr>
-              <w:instrText xml:space="preserve"> PAGEREF _Toc135767527 \h </w:instrText>
-            </w:r>
-            <w:r>
-              <w:rPr>
-                <w:noProof/>
-                <w:webHidden/>
-              </w:rPr>
-            </w:r>
-            <w:r>
-              <w:rPr>
-                <w:noProof/>
-                <w:webHidden/>
-              </w:rPr>
-              <w:fldChar w:fldCharType="separate"/>
-            </w:r>
-            <w:r>
-              <w:rPr>
-                <w:noProof/>
-                <w:webHidden/>
-              </w:rPr>
-              <w:t>3</w:t>
-            </w:r>
-            <w:r>
-              <w:rPr>
-                <w:noProof/>
-                <w:webHidden/>
-              </w:rPr>
-              <w:fldChar w:fldCharType="end"/>
-            </w:r>
-          </w:hyperlink>
-        </w:p>
-        <w:p>
-          <w:pPr>
-            <w:pStyle w:val="TOC3"/>
-            <w:tabs>
-              <w:tab w:val="left" w:pos="1320"/>
-              <w:tab w:val="right" w:leader="dot" w:pos="8472"/>
-            </w:tabs>
-            <w:rPr>
-              <w:rFonts w:asciiTheme="minorHAnsi" w:eastAsiaTheme="minorEastAsia" w:hAnsiTheme="minorHAnsi" w:cstheme="minorBidi"/>
-              <w:noProof/>
-              <w:kern w:val="2"/>
-              <w:sz w:val="22"/>
-              <w:szCs w:val="22"/>
-              <w:lang w:val="en-GB" w:eastAsia="en-GB"/>
-              <w14:ligatures w14:val="standardContextual"/>
-            </w:rPr>
-          </w:pPr>
-          <w:hyperlink w:anchor="_Toc135767528" w:history="1">
-            <w:r>
-              <w:rPr>
-                <w:rStyle w:val="Hyperlink"/>
-                <w:noProof/>
-              </w:rPr>
-              <w:t>5.3.1</w:t>
-            </w:r>
-            <w:r>
-              <w:rPr>
-                <w:rFonts w:asciiTheme="minorHAnsi" w:eastAsiaTheme="minorEastAsia" w:hAnsiTheme="minorHAnsi" w:cstheme="minorBidi"/>
-                <w:noProof/>
-                <w:kern w:val="2"/>
-                <w:sz w:val="22"/>
-                <w:szCs w:val="22"/>
-                <w:lang w:val="en-GB" w:eastAsia="en-GB"/>
-                <w14:ligatures w14:val="standardContextual"/>
-              </w:rPr>
-              <w:tab/>
-            </w:r>
-            <w:r>
-              <w:rPr>
-                <w:rStyle w:val="Hyperlink"/>
-                <w:noProof/>
-              </w:rPr>
-              <w:t>Experiment Setup</w:t>
-            </w:r>
-            <w:r>
-              <w:rPr>
-                <w:noProof/>
-                <w:webHidden/>
-              </w:rPr>
-              <w:tab/>
-            </w:r>
-            <w:r>
-              <w:rPr>
-                <w:noProof/>
-                <w:webHidden/>
-              </w:rPr>
-              <w:fldChar w:fldCharType="begin"/>
-            </w:r>
-            <w:r>
-              <w:rPr>
-                <w:noProof/>
-                <w:webHidden/>
-              </w:rPr>
-              <w:instrText xml:space="preserve"> PAGEREF _Toc135767528 \h </w:instrText>
-            </w:r>
-            <w:r>
-              <w:rPr>
-                <w:noProof/>
-                <w:webHidden/>
-              </w:rPr>
-            </w:r>
-            <w:r>
-              <w:rPr>
-                <w:noProof/>
-                <w:webHidden/>
-              </w:rPr>
-              <w:fldChar w:fldCharType="separate"/>
-            </w:r>
-            <w:r>
-              <w:rPr>
-                <w:noProof/>
-                <w:webHidden/>
-              </w:rPr>
-              <w:t>3</w:t>
-            </w:r>
-            <w:r>
-              <w:rPr>
-                <w:noProof/>
-                <w:webHidden/>
-              </w:rPr>
-              <w:fldChar w:fldCharType="end"/>
-            </w:r>
-          </w:hyperlink>
-        </w:p>
-        <w:p>
-          <w:pPr>
-            <w:pStyle w:val="TOC3"/>
-            <w:tabs>
-              <w:tab w:val="left" w:pos="1320"/>
-              <w:tab w:val="right" w:leader="dot" w:pos="8472"/>
-            </w:tabs>
-            <w:rPr>
-              <w:rFonts w:asciiTheme="minorHAnsi" w:eastAsiaTheme="minorEastAsia" w:hAnsiTheme="minorHAnsi" w:cstheme="minorBidi"/>
-              <w:noProof/>
-              <w:kern w:val="2"/>
-              <w:sz w:val="22"/>
-              <w:szCs w:val="22"/>
-              <w:lang w:val="en-GB" w:eastAsia="en-GB"/>
-              <w14:ligatures w14:val="standardContextual"/>
-            </w:rPr>
-          </w:pPr>
-          <w:hyperlink w:anchor="_Toc135767529" w:history="1">
-            <w:r>
-              <w:rPr>
-                <w:rStyle w:val="Hyperlink"/>
-                <w:noProof/>
-              </w:rPr>
-              <w:t>5.3.2</w:t>
-            </w:r>
-            <w:r>
-              <w:rPr>
-                <w:rFonts w:asciiTheme="minorHAnsi" w:eastAsiaTheme="minorEastAsia" w:hAnsiTheme="minorHAnsi" w:cstheme="minorBidi"/>
-                <w:noProof/>
-                <w:kern w:val="2"/>
-                <w:sz w:val="22"/>
-                <w:szCs w:val="22"/>
-                <w:lang w:val="en-GB" w:eastAsia="en-GB"/>
-                <w14:ligatures w14:val="standardContextual"/>
-              </w:rPr>
-              <w:tab/>
-            </w:r>
-            <w:r>
-              <w:rPr>
-                <w:rStyle w:val="Hyperlink"/>
-                <w:noProof/>
-              </w:rPr>
-              <w:t>Results</w:t>
-            </w:r>
-            <w:r>
-              <w:rPr>
-                <w:noProof/>
-                <w:webHidden/>
-              </w:rPr>
-              <w:tab/>
-            </w:r>
-            <w:r>
-              <w:rPr>
-                <w:noProof/>
-                <w:webHidden/>
-              </w:rPr>
-              <w:fldChar w:fldCharType="begin"/>
-            </w:r>
-            <w:r>
-              <w:rPr>
-                <w:noProof/>
-                <w:webHidden/>
-              </w:rPr>
-              <w:instrText xml:space="preserve"> PAGEREF _Toc135767529 \h </w:instrText>
-            </w:r>
-            <w:r>
-              <w:rPr>
-                <w:noProof/>
-                <w:webHidden/>
-              </w:rPr>
-            </w:r>
-            <w:r>
-              <w:rPr>
-                <w:noProof/>
-                <w:webHidden/>
-              </w:rPr>
-              <w:fldChar w:fldCharType="separate"/>
-            </w:r>
-            <w:r>
-              <w:rPr>
-                <w:noProof/>
-                <w:webHidden/>
-              </w:rPr>
-              <w:t>3</w:t>
+              <w:t>4</w:t>
             </w:r>
             <w:r>
               <w:rPr>
@@ -1153,7 +871,7 @@
               <w14:ligatures w14:val="standardContextual"/>
             </w:rPr>
           </w:pPr>
-          <w:hyperlink w:anchor="_Toc135767530" w:history="1">
+          <w:hyperlink w:anchor="_Toc135767571" w:history="1">
             <w:r>
               <w:rPr>
                 <w:rStyle w:val="Hyperlink"/>
@@ -1199,7 +917,7 @@
                 <w:noProof/>
                 <w:webHidden/>
               </w:rPr>
-              <w:instrText xml:space="preserve"> PAGEREF _Toc135767530 \h </w:instrText>
+              <w:instrText xml:space="preserve"> PAGEREF _Toc135767571 \h </w:instrText>
             </w:r>
             <w:r>
               <w:rPr>
@@ -1219,7 +937,7 @@
                 <w:noProof/>
                 <w:webHidden/>
               </w:rPr>
-              <w:t>3</w:t>
+              <w:t>4</w:t>
             </w:r>
             <w:r>
               <w:rPr>
@@ -1247,7 +965,7 @@
               <w14:ligatures w14:val="standardContextual"/>
             </w:rPr>
           </w:pPr>
-          <w:hyperlink w:anchor="_Toc135767531" w:history="1">
+          <w:hyperlink w:anchor="_Toc135767572" w:history="1">
             <w:r>
               <w:rPr>
                 <w:rStyle w:val="Hyperlink"/>
@@ -1293,7 +1011,7 @@
                 <w:noProof/>
                 <w:webHidden/>
               </w:rPr>
-              <w:instrText xml:space="preserve"> PAGEREF _Toc135767531 \h </w:instrText>
+              <w:instrText xml:space="preserve"> PAGEREF _Toc135767572 \h </w:instrText>
             </w:r>
             <w:r>
               <w:rPr>
@@ -1313,7 +1031,7 @@
                 <w:noProof/>
                 <w:webHidden/>
               </w:rPr>
-              <w:t>3</w:t>
+              <w:t>4</w:t>
             </w:r>
             <w:r>
               <w:rPr>
@@ -1374,7 +1092,7 @@
         </w:numPr>
       </w:pPr>
       <w:bookmarkStart w:id="1" w:name="_Ref118921083"/>
-      <w:bookmarkStart w:id="2" w:name="_Toc135767520"/>
+      <w:bookmarkStart w:id="2" w:name="_Toc135767564"/>
       <w:r>
         <w:lastRenderedPageBreak/>
         <w:t>Introduction</w:t>
@@ -1412,7 +1130,7 @@
         <w:t>.</w:t>
       </w:r>
       <w:r>
-        <w:t xml:space="preserve"> The dataset with the Twitter user’s comments was collected from a Kaggle </w:t>
+        <w:t xml:space="preserve"> The dataset was collected from a Kaggle </w:t>
       </w:r>
       <w:hyperlink r:id="rId10" w:history="1">
         <w:r>
@@ -1435,7 +1153,67 @@
         <w:t>875 tweets</w:t>
       </w:r>
       <w:r>
-        <w:t xml:space="preserve"> on this topic. The dataset was stored using distributed and NoSQL databases and processed for sentiment analysis using time-series to forecast the user’s sentiment in different time intervals as per the experiments presented in this report.</w:t>
+        <w:t xml:space="preserve"> on this topic. </w:t>
+      </w:r>
+      <w:r>
+        <w:t>For this project, t</w:t>
+      </w:r>
+      <w:r>
+        <w:t xml:space="preserve">he dataset was stored using distributed </w:t>
+      </w:r>
+      <w:r>
+        <w:t xml:space="preserve">environment </w:t>
+      </w:r>
+      <w:r>
+        <w:t>and NoSQL databases and processed for sentiment analysis</w:t>
+      </w:r>
+      <w:r>
+        <w:t xml:space="preserve">. The tweets were analysed </w:t>
+      </w:r>
+      <w:r>
+        <w:t>using time-series</w:t>
+      </w:r>
+      <w:r>
+        <w:t xml:space="preserve"> forecasting</w:t>
+      </w:r>
+      <w:r>
+        <w:t xml:space="preserve"> to </w:t>
+      </w:r>
+      <w:r>
+        <w:t xml:space="preserve">predict </w:t>
+      </w:r>
+      <w:r>
+        <w:t>the</w:t>
+      </w:r>
+      <w:r>
+        <w:t xml:space="preserve"> overall</w:t>
+      </w:r>
+      <w:r>
+        <w:t xml:space="preserve"> </w:t>
+      </w:r>
+      <w:r>
+        <w:t xml:space="preserve">Twitter </w:t>
+      </w:r>
+      <w:r>
+        <w:t>user’s sentiment in different time intervals as per the experiments presented in this report.</w:t>
+      </w:r>
+      <w:r>
+        <w:t xml:space="preserve"> Moreover, a benchmarking tool called </w:t>
+      </w:r>
+      <w:r>
+        <w:t>Yahoo Cloud Serving Benchmark</w:t>
+      </w:r>
+      <w:r>
+        <w:t xml:space="preserve"> (</w:t>
+      </w:r>
+      <w:r>
+        <w:t>YCSB</w:t>
+      </w:r>
+      <w:r>
+        <w:t>)</w:t>
+      </w:r>
+      <w:r>
+        <w:t xml:space="preserve"> was used to evaluate and compare the performance of MySQL and MongoDB databases.</w:t>
       </w:r>
     </w:p>
     <w:p>
@@ -1509,7 +1287,13 @@
         <w:t>, the data preparation steps,</w:t>
       </w:r>
       <w:r>
-        <w:t xml:space="preserve"> and the interactive dashboard are described</w:t>
+        <w:t xml:space="preserve"> and the interactive dashboard </w:t>
+      </w:r>
+      <w:r>
+        <w:t xml:space="preserve">for the sentiment analysis and time-series forecasting </w:t>
+      </w:r>
+      <w:r>
+        <w:t>are described</w:t>
       </w:r>
       <w:r>
         <w:t>. In Section</w:t>
@@ -1545,13 +1329,16 @@
         <w:t xml:space="preserve">environment </w:t>
       </w:r>
       <w:r>
-        <w:t xml:space="preserve">and NoSQL </w:t>
-      </w:r>
-      <w:r>
-        <w:t xml:space="preserve">storage </w:t>
-      </w:r>
-      <w:r>
-        <w:t>experiments are presented</w:t>
+        <w:t xml:space="preserve">and </w:t>
+      </w:r>
+      <w:r>
+        <w:t xml:space="preserve">benchmarking results </w:t>
+      </w:r>
+      <w:r>
+        <w:t xml:space="preserve">are </w:t>
+      </w:r>
+      <w:r>
+        <w:t>discussed</w:t>
       </w:r>
       <w:r>
         <w:t xml:space="preserve">, while </w:t>
@@ -1585,6 +1372,9 @@
       </w:r>
       <w:r>
         <w:t xml:space="preserve"> and time series forecast</w:t>
+      </w:r>
+      <w:r>
+        <w:t>ing</w:t>
       </w:r>
       <w:r>
         <w:t xml:space="preserve"> </w:t>
@@ -1620,7 +1410,7 @@
         <w:pStyle w:val="Heading1"/>
       </w:pPr>
       <w:bookmarkStart w:id="3" w:name="_Ref118744835"/>
-      <w:bookmarkStart w:id="4" w:name="_Toc135767521"/>
+      <w:bookmarkStart w:id="4" w:name="_Toc135767565"/>
       <w:r>
         <w:t>Materials and Methods</w:t>
       </w:r>
@@ -1629,23 +1419,255 @@
     </w:p>
     <w:p/>
     <w:p>
+      <w:r>
+        <w:t>Th</w:t>
+      </w:r>
+      <w:r>
+        <w:t>e sentiment analysis</w:t>
+      </w:r>
+      <w:r>
+        <w:t xml:space="preserve"> was implemented in Python in a </w:t>
+      </w:r>
+      <w:proofErr w:type="spellStart"/>
+      <w:r>
+        <w:t>Jupyter</w:t>
+      </w:r>
+      <w:proofErr w:type="spellEnd"/>
+      <w:r>
+        <w:t xml:space="preserve"> notebook running in Anaconda environment. </w:t>
+      </w:r>
+      <w:r>
+        <w:t xml:space="preserve">The source code and files used in this project </w:t>
+      </w:r>
+      <w:r>
+        <w:t>were</w:t>
+      </w:r>
+      <w:r>
+        <w:t xml:space="preserve"> hosted on GitHub under a public organization called </w:t>
+      </w:r>
+      <w:hyperlink r:id="rId11" w:history="1">
+        <w:r>
+          <w:rPr>
+            <w:rStyle w:val="Hyperlink"/>
+            <w:color w:val="auto"/>
+          </w:rPr>
+          <w:t>CCT-MastersDA</w:t>
+        </w:r>
+      </w:hyperlink>
+      <w:r>
+        <w:rPr>
+          <w:rStyle w:val="Hyperlink"/>
+          <w:color w:val="auto"/>
+        </w:rPr>
+        <w:t>.</w:t>
+      </w:r>
+      <w:r>
+        <w:t xml:space="preserve"> The project’s repository is called </w:t>
+      </w:r>
+      <w:hyperlink r:id="rId12" w:history="1">
+        <w:r>
+          <w:rPr>
+            <w:rStyle w:val="Hyperlink"/>
+            <w:color w:val="auto"/>
+          </w:rPr>
+          <w:t>cct-</w:t>
+        </w:r>
+        <w:r>
+          <w:rPr>
+            <w:rStyle w:val="Hyperlink"/>
+            <w:color w:val="auto"/>
+          </w:rPr>
+          <w:t>sem2-</w:t>
+        </w:r>
+        <w:r>
+          <w:rPr>
+            <w:rStyle w:val="Hyperlink"/>
+            <w:color w:val="auto"/>
+          </w:rPr>
+          <w:t>ca2</w:t>
+        </w:r>
+      </w:hyperlink>
+      <w:r>
+        <w:t xml:space="preserve">, which can be accessed with the following command in any terminal: </w:t>
+      </w:r>
+      <w:r>
+        <w:rPr>
+          <w:i/>
+          <w:iCs/>
+        </w:rPr>
+        <w:t xml:space="preserve">git clone </w:t>
+      </w:r>
+      <w:hyperlink r:id="rId13" w:history="1">
+        <w:r>
+          <w:rPr>
+            <w:rStyle w:val="Hyperlink"/>
+            <w:i/>
+            <w:iCs/>
+          </w:rPr>
+          <w:t>https://github.com/CCT-MastersDA/cct-sem2-ca2.git</w:t>
+        </w:r>
+      </w:hyperlink>
+      <w:r>
+        <w:t>.</w:t>
+      </w:r>
+    </w:p>
+    <w:p>
+      <w:r>
+        <w:t xml:space="preserve">The source code is organized under the </w:t>
+      </w:r>
+      <w:proofErr w:type="spellStart"/>
+      <w:r>
+        <w:rPr>
+          <w:i/>
+          <w:iCs/>
+        </w:rPr>
+        <w:t>jupyter</w:t>
+      </w:r>
+      <w:proofErr w:type="spellEnd"/>
+      <w:r>
+        <w:t xml:space="preserve"> folder in the root directory. It contains one </w:t>
+      </w:r>
+      <w:proofErr w:type="spellStart"/>
+      <w:r>
+        <w:t>J</w:t>
+      </w:r>
+      <w:r>
+        <w:t>upyter</w:t>
+      </w:r>
+      <w:proofErr w:type="spellEnd"/>
+      <w:r>
+        <w:t xml:space="preserve"> file called ca2-jupyter.ipynb and the following folders: datasets, which contains the csv files used in this project, the images folder, where all the generated images are stored, and the modules folder, which basically contains the following Python auxiliary classes</w:t>
+      </w:r>
+      <w:r>
+        <w:t xml:space="preserve"> and utility functions</w:t>
+      </w:r>
+      <w:r>
+        <w:t>:</w:t>
+      </w:r>
+    </w:p>
+    <w:p>
+      <w:proofErr w:type="spellStart"/>
+      <w:r>
+        <w:rPr>
+          <w:b/>
+          <w:bCs/>
+        </w:rPr>
+        <w:t>TextProcessor</w:t>
+      </w:r>
+      <w:proofErr w:type="spellEnd"/>
+      <w:r>
+        <w:rPr>
+          <w:b/>
+          <w:bCs/>
+        </w:rPr>
+        <w:t>:</w:t>
+      </w:r>
+      <w:r>
+        <w:t xml:space="preserve"> It contains the text processing methods used in this project</w:t>
+      </w:r>
+      <w:r>
+        <w:t xml:space="preserve"> for the sentiment analysis.</w:t>
+      </w:r>
+    </w:p>
+    <w:p>
+      <w:proofErr w:type="spellStart"/>
+      <w:r>
+        <w:rPr>
+          <w:b/>
+          <w:bCs/>
+        </w:rPr>
+        <w:t>JsonHelper</w:t>
+      </w:r>
+      <w:proofErr w:type="spellEnd"/>
+      <w:r>
+        <w:t>: It was used to convert dictionaries into JSON format</w:t>
+      </w:r>
+      <w:r>
+        <w:t>.</w:t>
+      </w:r>
+    </w:p>
+    <w:p>
+      <w:r>
+        <w:rPr>
+          <w:b/>
+          <w:bCs/>
+        </w:rPr>
+        <w:t>Constants</w:t>
+      </w:r>
+      <w:r>
+        <w:t>: It contains all the shared constants used by all notebooks.</w:t>
+      </w:r>
+    </w:p>
+    <w:p>
+      <w:r>
+        <w:t>The reason to separate these modules from the Jupyter notebooks was to keep the code organised and to follow the best programming practices with regards to reuse and code modularization.</w:t>
+      </w:r>
+    </w:p>
+    <w:p>
+      <w:r>
+        <w:t xml:space="preserve">The distributed environment used to store the datasets was Hadoop and the technology implemented to access and manipulate the data in a programmatic way was </w:t>
+      </w:r>
+      <w:proofErr w:type="spellStart"/>
+      <w:r>
+        <w:t>PySpark</w:t>
+      </w:r>
+      <w:proofErr w:type="spellEnd"/>
+      <w:r>
+        <w:t xml:space="preserve">, </w:t>
+      </w:r>
+      <w:r>
+        <w:t>a Python API that enables large-scale data processing in Python</w:t>
+      </w:r>
+      <w:r>
+        <w:t xml:space="preserve">. Regarding the benchmarking approach, </w:t>
+      </w:r>
+      <w:r>
+        <w:t>MongoDB,</w:t>
+      </w:r>
+      <w:r>
+        <w:t xml:space="preserve"> and MySQL databased were compared using YCSB, </w:t>
+      </w:r>
+      <w:r>
+        <w:t>an open-source specification and software package for benchmarking NoSQL database management solutions' relative performance</w:t>
+      </w:r>
+      <w:r>
+        <w:t>.</w:t>
+      </w:r>
+    </w:p>
+    <w:p>
       <w:pPr>
         <w:rPr>
           <w:color w:val="FF0000"/>
         </w:rPr>
       </w:pPr>
-      <w:bookmarkStart w:id="5" w:name="_Ref118320177"/>
-      <w:r>
+    </w:p>
+    <w:p>
+      <w:pPr>
+        <w:pStyle w:val="Heading1"/>
+      </w:pPr>
+      <w:bookmarkStart w:id="5" w:name="_Ref118320655"/>
+      <w:bookmarkStart w:id="6" w:name="_Ref122784715"/>
+      <w:bookmarkStart w:id="7" w:name="_Ref123862198"/>
+      <w:bookmarkStart w:id="8" w:name="_Toc135767566"/>
+      <w:r>
+        <w:t>Data Preparation and Visualization</w:t>
+      </w:r>
+      <w:bookmarkEnd w:id="7"/>
+      <w:bookmarkEnd w:id="8"/>
+    </w:p>
+    <w:p/>
+    <w:p>
+      <w:pPr>
         <w:rPr>
           <w:color w:val="FF0000"/>
         </w:rPr>
-        <w:t xml:space="preserve">In this project, </w:t>
-      </w:r>
+      </w:pPr>
       <w:r>
         <w:rPr>
           <w:color w:val="FF0000"/>
         </w:rPr>
-        <w:t>the Cross Industry Standard Process (CRISP-DM) framework</w:t>
+        <w:lastRenderedPageBreak/>
+        <w:t>Finally, a</w:t>
       </w:r>
       <w:r>
         <w:rPr>
@@ -1653,51 +1675,11 @@
         </w:rPr>
         <w:t xml:space="preserve"> </w:t>
       </w:r>
-      <w:sdt>
-        <w:sdtPr>
-          <w:rPr>
-            <w:color w:val="FF0000"/>
-          </w:rPr>
-          <w:tag w:val="MENDELEY_CITATION_v3_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"/>
-          <w:id w:val="1051274908"/>
-          <w:placeholder>
-            <w:docPart w:val="A2F13498BC7A4194BBE5FD2FBC4A5BFE"/>
-          </w:placeholder>
-        </w:sdtPr>
-        <w:sdtContent>
-          <w:r>
-            <w:rPr>
-              <w:color w:val="FF0000"/>
-            </w:rPr>
-            <w:t xml:space="preserve">(Chapman </w:t>
-          </w:r>
-          <w:r>
-            <w:rPr>
-              <w:i/>
-              <w:iCs/>
-              <w:color w:val="FF0000"/>
-            </w:rPr>
-            <w:t>et al.</w:t>
-          </w:r>
-          <w:r>
-            <w:rPr>
-              <w:color w:val="FF0000"/>
-            </w:rPr>
-            <w:t>, 2000)</w:t>
-          </w:r>
-        </w:sdtContent>
-      </w:sdt>
       <w:r>
         <w:rPr>
           <w:color w:val="FF0000"/>
         </w:rPr>
-        <w:t xml:space="preserve"> was adapted</w:t>
-      </w:r>
-      <w:r>
-        <w:rPr>
-          <w:color w:val="FF0000"/>
-        </w:rPr>
-        <w:t xml:space="preserve">. </w:t>
+        <w:t>dashboard</w:t>
       </w:r>
       <w:r>
         <w:rPr>
@@ -1709,159 +1691,18 @@
         <w:rPr>
           <w:color w:val="FF0000"/>
         </w:rPr>
-        <w:t xml:space="preserve">The advantage of using such a framework is that it can be applied to any domain, so the main tasks are known before the project starts, which contributes to </w:t>
-      </w:r>
-      <w:r>
-        <w:rPr>
-          <w:color w:val="FF0000"/>
-        </w:rPr>
-        <w:t xml:space="preserve">the </w:t>
-      </w:r>
-      <w:r>
-        <w:rPr>
-          <w:color w:val="FF0000"/>
-        </w:rPr>
-        <w:t xml:space="preserve">organization of the </w:t>
-      </w:r>
-      <w:r>
-        <w:rPr>
-          <w:color w:val="FF0000"/>
-        </w:rPr>
-        <w:t xml:space="preserve">required </w:t>
-      </w:r>
-      <w:r>
-        <w:rPr>
-          <w:color w:val="FF0000"/>
-        </w:rPr>
-        <w:t xml:space="preserve">steps. </w:t>
-      </w:r>
-      <w:r>
-        <w:rPr>
-          <w:color w:val="FF0000"/>
-        </w:rPr>
-        <w:t>Thus, this project was divided into the following parts</w:t>
-      </w:r>
-      <w:r>
-        <w:rPr>
-          <w:color w:val="FF0000"/>
-        </w:rPr>
-        <w:t>:</w:t>
-      </w:r>
-    </w:p>
-    <w:p>
-      <w:pPr>
-        <w:rPr>
-          <w:color w:val="FF0000"/>
-        </w:rPr>
-      </w:pPr>
+        <w:t xml:space="preserve">called </w:t>
+      </w:r>
+      <w:proofErr w:type="spellStart"/>
       <w:r>
         <w:rPr>
           <w:b/>
           <w:bCs/>
           <w:color w:val="FF0000"/>
         </w:rPr>
-        <w:t>Data preparation and visualization</w:t>
-      </w:r>
-      <w:r>
-        <w:rPr>
-          <w:color w:val="FF0000"/>
-        </w:rPr>
-        <w:t xml:space="preserve">: </w:t>
-      </w:r>
-      <w:r>
-        <w:rPr>
-          <w:color w:val="FF0000"/>
-        </w:rPr>
-        <w:t xml:space="preserve">In </w:t>
-      </w:r>
-      <w:r>
-        <w:rPr>
-          <w:color w:val="FF0000"/>
-        </w:rPr>
-        <w:t xml:space="preserve">this part, the exploratory data analysis (EDA) was performed on the datasets, where they </w:t>
-      </w:r>
-      <w:r>
-        <w:rPr>
-          <w:color w:val="FF0000"/>
-        </w:rPr>
-        <w:t>were pre-processed for the statistical and ML analysis. This step was carried on separately</w:t>
-      </w:r>
-      <w:r>
-        <w:rPr>
-          <w:color w:val="FF0000"/>
-        </w:rPr>
-        <w:t xml:space="preserve">, so the output data could be consumed by both analyses, </w:t>
-      </w:r>
-      <w:r>
-        <w:rPr>
-          <w:color w:val="FF0000"/>
-        </w:rPr>
-        <w:t xml:space="preserve">avoiding </w:t>
-      </w:r>
-      <w:r>
-        <w:rPr>
-          <w:color w:val="FF0000"/>
-        </w:rPr>
-        <w:t>rework and code du</w:t>
-      </w:r>
-      <w:r>
-        <w:rPr>
-          <w:color w:val="FF0000"/>
-        </w:rPr>
-        <w:t>plication. In this step, it was also created an interactive dashboard with the main graphs that describe the information collected from the datasets.</w:t>
-      </w:r>
-    </w:p>
-    <w:p>
-      <w:pPr>
-        <w:rPr>
-          <w:color w:val="FF0000"/>
-        </w:rPr>
-      </w:pPr>
-      <w:r>
-        <w:rPr>
-          <w:b/>
-          <w:bCs/>
-          <w:color w:val="FF0000"/>
-        </w:rPr>
-        <w:t>ML analysis</w:t>
-      </w:r>
-      <w:r>
-        <w:rPr>
-          <w:color w:val="FF0000"/>
-        </w:rPr>
-        <w:t xml:space="preserve">: </w:t>
-      </w:r>
-      <w:r>
-        <w:rPr>
-          <w:color w:val="FF0000"/>
-        </w:rPr>
-        <w:t>In the ML part, it was performed sentiment analysis on a curated dataset collected from Twitter’s platform with recent user’s comments about the agriculture topic. More specifically, the sentiment of the tweets was extracted, and classification models were evaluated on these data. Moreover, forecasting analysis was performed on the crops and livestock import/export dataset, where different models were tested.</w:t>
-      </w:r>
-    </w:p>
-    <w:p>
-      <w:pPr>
-        <w:rPr>
-          <w:color w:val="FF0000"/>
-        </w:rPr>
-      </w:pPr>
-      <w:r>
-        <w:rPr>
-          <w:color w:val="FF0000"/>
-        </w:rPr>
-        <w:t>T</w:t>
-      </w:r>
-      <w:r>
-        <w:rPr>
-          <w:color w:val="FF0000"/>
-        </w:rPr>
-        <w:t xml:space="preserve">he </w:t>
-      </w:r>
-      <w:r>
-        <w:rPr>
-          <w:color w:val="FF0000"/>
-        </w:rPr>
-        <w:t>EDA steps</w:t>
-      </w:r>
+        <w:t>DataPrepVisDashboard</w:t>
+      </w:r>
+      <w:proofErr w:type="spellEnd"/>
       <w:r>
         <w:rPr>
           <w:color w:val="FF0000"/>
@@ -1872,129 +1713,61 @@
         <w:rPr>
           <w:color w:val="FF0000"/>
         </w:rPr>
-        <w:t>w</w:t>
+        <w:t xml:space="preserve">was also created </w:t>
       </w:r>
       <w:r>
         <w:rPr>
           <w:color w:val="FF0000"/>
         </w:rPr>
-        <w:t>ere</w:t>
+        <w:t xml:space="preserve">using </w:t>
       </w:r>
       <w:r>
         <w:rPr>
           <w:color w:val="FF0000"/>
         </w:rPr>
-        <w:t xml:space="preserve"> implemented in the</w:t>
+        <w:t xml:space="preserve">the </w:t>
       </w:r>
       <w:r>
         <w:rPr>
           <w:color w:val="FF0000"/>
         </w:rPr>
-        <w:t xml:space="preserve"> accompanying Jupyter notebook</w:t>
+        <w:t xml:space="preserve">Voila tool containing the </w:t>
+      </w:r>
+      <w:r>
+        <w:rPr>
+          <w:color w:val="FF0000"/>
+        </w:rPr>
+        <w:t xml:space="preserve">static and interactive </w:t>
+      </w:r>
+      <w:r>
+        <w:rPr>
+          <w:color w:val="FF0000"/>
+        </w:rPr>
+        <w:t xml:space="preserve">graphs created in the EDA steps. The </w:t>
+      </w:r>
+      <w:r>
+        <w:rPr>
+          <w:color w:val="FF0000"/>
+        </w:rPr>
+        <w:t xml:space="preserve">previously extracted </w:t>
+      </w:r>
+      <w:r>
+        <w:rPr>
+          <w:color w:val="FF0000"/>
+        </w:rPr>
+        <w:t xml:space="preserve">HTML version of the dashboard </w:t>
+      </w:r>
+      <w:r>
+        <w:rPr>
+          <w:color w:val="FF0000"/>
+        </w:rPr>
+        <w:t>can be found in the</w:t>
       </w:r>
       <w:r>
         <w:rPr>
           <w:color w:val="FF0000"/>
         </w:rPr>
         <w:t xml:space="preserve"> </w:t>
-      </w:r>
-      <w:r>
-        <w:rPr>
-          <w:color w:val="FF0000"/>
-        </w:rPr>
-        <w:t xml:space="preserve">called </w:t>
-      </w:r>
-      <w:r>
-        <w:rPr>
-          <w:b/>
-          <w:bCs/>
-          <w:color w:val="FF0000"/>
-        </w:rPr>
-        <w:t>DataPrepVis</w:t>
-      </w:r>
-      <w:r>
-        <w:rPr>
-          <w:color w:val="FF0000"/>
-        </w:rPr>
-        <w:t>. The statistical logic and ML</w:t>
-      </w:r>
-      <w:r>
-        <w:rPr>
-          <w:color w:val="FF0000"/>
-        </w:rPr>
-        <w:t xml:space="preserve"> analysis</w:t>
-      </w:r>
-      <w:r>
-        <w:rPr>
-          <w:color w:val="FF0000"/>
-        </w:rPr>
-        <w:t xml:space="preserve"> </w:t>
-      </w:r>
-      <w:r>
-        <w:rPr>
-          <w:color w:val="FF0000"/>
-        </w:rPr>
-        <w:t xml:space="preserve">can be found in the </w:t>
-      </w:r>
-      <w:r>
-        <w:rPr>
-          <w:b/>
-          <w:bCs/>
-          <w:color w:val="FF0000"/>
-        </w:rPr>
-        <w:t>Statistics</w:t>
-      </w:r>
-      <w:r>
-        <w:rPr>
-          <w:color w:val="FF0000"/>
-        </w:rPr>
-        <w:t xml:space="preserve"> and </w:t>
-      </w:r>
-      <w:r>
-        <w:rPr>
-          <w:b/>
-          <w:bCs/>
-          <w:color w:val="FF0000"/>
-        </w:rPr>
-        <w:t>ML</w:t>
-      </w:r>
-      <w:r>
-        <w:rPr>
-          <w:color w:val="FF0000"/>
-        </w:rPr>
-        <w:t xml:space="preserve"> Jupyter notebooks</w:t>
-      </w:r>
-      <w:r>
-        <w:rPr>
-          <w:color w:val="FF0000"/>
-        </w:rPr>
-        <w:t>, respectively.</w:t>
-      </w:r>
-      <w:bookmarkEnd w:id="5"/>
-    </w:p>
-    <w:p>
-      <w:pPr>
-        <w:rPr>
-          <w:color w:val="FF0000"/>
-        </w:rPr>
-      </w:pPr>
-      <w:r>
-        <w:rPr>
-          <w:color w:val="FF0000"/>
-        </w:rPr>
-        <w:t xml:space="preserve">The source code was mainly implemented in the Jupyter notebooks, where each one has its own set of auxiliary functions. However, </w:t>
-      </w:r>
-      <w:r>
-        <w:rPr>
-          <w:color w:val="FF0000"/>
-        </w:rPr>
-        <w:t>the following</w:t>
-      </w:r>
-      <w:r>
-        <w:rPr>
-          <w:color w:val="FF0000"/>
-        </w:rPr>
-        <w:t xml:space="preserve"> Python modules and helpers were also developed under the </w:t>
       </w:r>
       <w:proofErr w:type="spellStart"/>
       <w:r>
@@ -2012,555 +1785,6 @@
           <w:iCs/>
           <w:color w:val="FF0000"/>
         </w:rPr>
-        <w:t>/modules</w:t>
-      </w:r>
-      <w:r>
-        <w:rPr>
-          <w:color w:val="FF0000"/>
-        </w:rPr>
-        <w:t xml:space="preserve"> folder:</w:t>
-      </w:r>
-    </w:p>
-    <w:p>
-      <w:pPr>
-        <w:rPr>
-          <w:color w:val="FF0000"/>
-        </w:rPr>
-      </w:pPr>
-      <w:proofErr w:type="spellStart"/>
-      <w:r>
-        <w:rPr>
-          <w:b/>
-          <w:bCs/>
-          <w:color w:val="FF0000"/>
-        </w:rPr>
-        <w:t>TextProcessor</w:t>
-      </w:r>
-      <w:proofErr w:type="spellEnd"/>
-      <w:r>
-        <w:rPr>
-          <w:b/>
-          <w:bCs/>
-          <w:color w:val="FF0000"/>
-        </w:rPr>
-        <w:t>:</w:t>
-      </w:r>
-      <w:r>
-        <w:rPr>
-          <w:color w:val="FF0000"/>
-        </w:rPr>
-        <w:t xml:space="preserve"> It contains the text processing methods used in this project.</w:t>
-      </w:r>
-    </w:p>
-    <w:p>
-      <w:pPr>
-        <w:rPr>
-          <w:color w:val="FF0000"/>
-        </w:rPr>
-      </w:pPr>
-      <w:proofErr w:type="spellStart"/>
-      <w:r>
-        <w:rPr>
-          <w:b/>
-          <w:bCs/>
-          <w:color w:val="FF0000"/>
-        </w:rPr>
-        <w:t>JsonHelper</w:t>
-      </w:r>
-      <w:proofErr w:type="spellEnd"/>
-      <w:r>
-        <w:rPr>
-          <w:color w:val="FF0000"/>
-        </w:rPr>
-        <w:t>: It was used to convert dictionaries into JSON format.</w:t>
-      </w:r>
-    </w:p>
-    <w:p>
-      <w:pPr>
-        <w:rPr>
-          <w:color w:val="FF0000"/>
-        </w:rPr>
-      </w:pPr>
-      <w:r>
-        <w:rPr>
-          <w:b/>
-          <w:bCs/>
-          <w:color w:val="FF0000"/>
-        </w:rPr>
-        <w:t>Constants</w:t>
-      </w:r>
-      <w:r>
-        <w:rPr>
-          <w:color w:val="FF0000"/>
-        </w:rPr>
-        <w:t>: It contains all the shared constants used by all notebooks.</w:t>
-      </w:r>
-    </w:p>
-    <w:p>
-      <w:pPr>
-        <w:rPr>
-          <w:color w:val="FF0000"/>
-        </w:rPr>
-      </w:pPr>
-      <w:r>
-        <w:rPr>
-          <w:color w:val="FF0000"/>
-        </w:rPr>
-        <w:t>The reason to separate these modules from the Jupyter notebooks was to keep the code organised and to follow the best programming practices with regards to reuse and code modularization.</w:t>
-      </w:r>
-    </w:p>
-    <w:p>
-      <w:pPr>
-        <w:rPr>
-          <w:color w:val="FF0000"/>
-        </w:rPr>
-      </w:pPr>
-      <w:r>
-        <w:rPr>
-          <w:color w:val="FF0000"/>
-        </w:rPr>
-        <w:t>Th</w:t>
-      </w:r>
-      <w:r>
-        <w:rPr>
-          <w:color w:val="FF0000"/>
-        </w:rPr>
-        <w:t>e source code and files used in this project are</w:t>
-      </w:r>
-      <w:r>
-        <w:rPr>
-          <w:color w:val="FF0000"/>
-        </w:rPr>
-        <w:t xml:space="preserve"> hosted on</w:t>
-      </w:r>
-      <w:r>
-        <w:rPr>
-          <w:color w:val="FF0000"/>
-        </w:rPr>
-        <w:t xml:space="preserve"> </w:t>
-      </w:r>
-      <w:r>
-        <w:rPr>
-          <w:color w:val="FF0000"/>
-        </w:rPr>
-        <w:t xml:space="preserve">GitHub </w:t>
-      </w:r>
-      <w:r>
-        <w:rPr>
-          <w:color w:val="FF0000"/>
-        </w:rPr>
-        <w:t xml:space="preserve">under a public organization called </w:t>
-      </w:r>
-      <w:hyperlink r:id="rId11" w:history="1">
-        <w:r>
-          <w:rPr>
-            <w:rStyle w:val="Hyperlink"/>
-            <w:color w:val="FF0000"/>
-          </w:rPr>
-          <w:t>CCT-MastersDA</w:t>
-        </w:r>
-      </w:hyperlink>
-      <w:r>
-        <w:rPr>
-          <w:rStyle w:val="Hyperlink"/>
-          <w:color w:val="FF0000"/>
-        </w:rPr>
-        <w:t>.</w:t>
-      </w:r>
-      <w:r>
-        <w:rPr>
-          <w:color w:val="FF0000"/>
-        </w:rPr>
-        <w:t xml:space="preserve"> The project’s repository is called </w:t>
-      </w:r>
-      <w:hyperlink r:id="rId12" w:history="1">
-        <w:r>
-          <w:rPr>
-            <w:rStyle w:val="Hyperlink"/>
-            <w:color w:val="FF0000"/>
-          </w:rPr>
-          <w:t>cct-ca2</w:t>
-        </w:r>
-      </w:hyperlink>
-      <w:r>
-        <w:rPr>
-          <w:color w:val="FF0000"/>
-        </w:rPr>
-        <w:t xml:space="preserve">, which </w:t>
-      </w:r>
-      <w:r>
-        <w:rPr>
-          <w:color w:val="FF0000"/>
-        </w:rPr>
-        <w:t>can be accessed with the</w:t>
-      </w:r>
-      <w:r>
-        <w:rPr>
-          <w:color w:val="FF0000"/>
-        </w:rPr>
-        <w:t xml:space="preserve"> following command in any terminal:</w:t>
-      </w:r>
-      <w:r>
-        <w:rPr>
-          <w:color w:val="FF0000"/>
-        </w:rPr>
-        <w:t xml:space="preserve"> </w:t>
-      </w:r>
-      <w:r>
-        <w:rPr>
-          <w:i/>
-          <w:iCs/>
-          <w:color w:val="FF0000"/>
-        </w:rPr>
-        <w:t xml:space="preserve">git clone </w:t>
-      </w:r>
-      <w:hyperlink r:id="rId13" w:history="1">
-        <w:r>
-          <w:rPr>
-            <w:rStyle w:val="Hyperlink"/>
-            <w:i/>
-            <w:iCs/>
-            <w:color w:val="FF0000"/>
-          </w:rPr>
-          <w:t>https://github.com/CCT-MastersDA/cct-ca2.git</w:t>
-        </w:r>
-      </w:hyperlink>
-      <w:r>
-        <w:rPr>
-          <w:color w:val="FF0000"/>
-        </w:rPr>
-        <w:t>.</w:t>
-      </w:r>
-    </w:p>
-    <w:p>
-      <w:pPr>
-        <w:rPr>
-          <w:color w:val="FF0000"/>
-        </w:rPr>
-      </w:pPr>
-      <w:r>
-        <w:rPr>
-          <w:color w:val="FF0000"/>
-        </w:rPr>
-        <w:t>I</w:t>
-      </w:r>
-      <w:r>
-        <w:rPr>
-          <w:color w:val="FF0000"/>
-        </w:rPr>
-        <w:t>n this project</w:t>
-      </w:r>
-      <w:r>
-        <w:rPr>
-          <w:color w:val="FF0000"/>
-        </w:rPr>
-        <w:t>,</w:t>
-      </w:r>
-      <w:r>
-        <w:rPr>
-          <w:color w:val="FF0000"/>
-        </w:rPr>
-        <w:t xml:space="preserve"> an </w:t>
-      </w:r>
-      <w:r>
-        <w:rPr>
-          <w:color w:val="FF0000"/>
-        </w:rPr>
-        <w:t xml:space="preserve">Excel file </w:t>
-      </w:r>
-      <w:r>
-        <w:rPr>
-          <w:color w:val="FF0000"/>
-        </w:rPr>
-        <w:t xml:space="preserve">was used </w:t>
-      </w:r>
-      <w:r>
-        <w:rPr>
-          <w:color w:val="FF0000"/>
-        </w:rPr>
-        <w:t xml:space="preserve">to organize </w:t>
-      </w:r>
-      <w:r>
-        <w:rPr>
-          <w:color w:val="FF0000"/>
-        </w:rPr>
-        <w:t>the</w:t>
-      </w:r>
-      <w:r>
-        <w:rPr>
-          <w:color w:val="FF0000"/>
-        </w:rPr>
-        <w:t xml:space="preserve"> tasks and </w:t>
-      </w:r>
-      <w:r>
-        <w:rPr>
-          <w:color w:val="FF0000"/>
-        </w:rPr>
-        <w:t xml:space="preserve">project </w:t>
-      </w:r>
-      <w:r>
-        <w:rPr>
-          <w:color w:val="FF0000"/>
-        </w:rPr>
-        <w:t>requirements</w:t>
-      </w:r>
-      <w:r>
-        <w:rPr>
-          <w:color w:val="FF0000"/>
-        </w:rPr>
-        <w:t xml:space="preserve"> due to its simplicity</w:t>
-      </w:r>
-      <w:r>
-        <w:rPr>
-          <w:color w:val="FF0000"/>
-        </w:rPr>
-        <w:t xml:space="preserve">. </w:t>
-      </w:r>
-      <w:r>
-        <w:rPr>
-          <w:color w:val="FF0000"/>
-        </w:rPr>
-        <w:t>This way</w:t>
-      </w:r>
-      <w:r>
-        <w:rPr>
-          <w:color w:val="FF0000"/>
-        </w:rPr>
-        <w:t>, t</w:t>
-      </w:r>
-      <w:r>
-        <w:rPr>
-          <w:color w:val="FF0000"/>
-        </w:rPr>
-        <w:t>he</w:t>
-      </w:r>
-      <w:r>
-        <w:rPr>
-          <w:color w:val="FF0000"/>
-        </w:rPr>
-        <w:t xml:space="preserve"> </w:t>
-      </w:r>
-      <w:r>
-        <w:rPr>
-          <w:i/>
-          <w:iCs/>
-          <w:color w:val="FF0000"/>
-        </w:rPr>
-        <w:t xml:space="preserve">CA2-Planning.xlsx </w:t>
-      </w:r>
-      <w:r>
-        <w:rPr>
-          <w:color w:val="FF0000"/>
-        </w:rPr>
-        <w:t xml:space="preserve">file under the </w:t>
-      </w:r>
-      <w:r>
-        <w:rPr>
-          <w:i/>
-          <w:iCs/>
-          <w:color w:val="FF0000"/>
-        </w:rPr>
-        <w:t>project-</w:t>
-      </w:r>
-      <w:proofErr w:type="spellStart"/>
-      <w:r>
-        <w:rPr>
-          <w:i/>
-          <w:iCs/>
-          <w:color w:val="FF0000"/>
-        </w:rPr>
-        <w:t>mngmt</w:t>
-      </w:r>
-      <w:proofErr w:type="spellEnd"/>
-      <w:r>
-        <w:rPr>
-          <w:i/>
-          <w:iCs/>
-          <w:color w:val="FF0000"/>
-        </w:rPr>
-        <w:t xml:space="preserve"> </w:t>
-      </w:r>
-      <w:r>
-        <w:rPr>
-          <w:color w:val="FF0000"/>
-        </w:rPr>
-        <w:t xml:space="preserve">folder </w:t>
-      </w:r>
-      <w:r>
-        <w:rPr>
-          <w:color w:val="FF0000"/>
-        </w:rPr>
-        <w:t>was</w:t>
-      </w:r>
-      <w:r>
-        <w:rPr>
-          <w:color w:val="FF0000"/>
-        </w:rPr>
-        <w:t xml:space="preserve"> used</w:t>
-      </w:r>
-      <w:r>
-        <w:rPr>
-          <w:color w:val="FF0000"/>
-        </w:rPr>
-        <w:t xml:space="preserve"> to keep track of the deliverables and mark the items as completed</w:t>
-      </w:r>
-      <w:r>
-        <w:rPr>
-          <w:color w:val="FF0000"/>
-        </w:rPr>
-        <w:t xml:space="preserve"> using checkboxes</w:t>
-      </w:r>
-      <w:r>
-        <w:rPr>
-          <w:color w:val="FF0000"/>
-        </w:rPr>
-        <w:t>.</w:t>
-      </w:r>
-    </w:p>
-    <w:p/>
-    <w:p>
-      <w:pPr>
-        <w:pStyle w:val="Heading1"/>
-      </w:pPr>
-      <w:bookmarkStart w:id="6" w:name="_Ref118320655"/>
-      <w:bookmarkStart w:id="7" w:name="_Ref122784715"/>
-      <w:bookmarkStart w:id="8" w:name="_Ref123862198"/>
-      <w:bookmarkStart w:id="9" w:name="_Toc135767522"/>
-      <w:r>
-        <w:t>Data Preparation and Visualization</w:t>
-      </w:r>
-      <w:bookmarkEnd w:id="8"/>
-      <w:bookmarkEnd w:id="9"/>
-    </w:p>
-    <w:p/>
-    <w:p>
-      <w:pPr>
-        <w:rPr>
-          <w:color w:val="FF0000"/>
-        </w:rPr>
-      </w:pPr>
-      <w:r>
-        <w:rPr>
-          <w:color w:val="FF0000"/>
-        </w:rPr>
-        <w:t>Finally, a</w:t>
-      </w:r>
-      <w:r>
-        <w:rPr>
-          <w:color w:val="FF0000"/>
-        </w:rPr>
-        <w:t xml:space="preserve"> </w:t>
-      </w:r>
-      <w:r>
-        <w:rPr>
-          <w:color w:val="FF0000"/>
-        </w:rPr>
-        <w:t>dashboard</w:t>
-      </w:r>
-      <w:r>
-        <w:rPr>
-          <w:color w:val="FF0000"/>
-        </w:rPr>
-        <w:t xml:space="preserve"> </w:t>
-      </w:r>
-      <w:r>
-        <w:rPr>
-          <w:color w:val="FF0000"/>
-        </w:rPr>
-        <w:t xml:space="preserve">called </w:t>
-      </w:r>
-      <w:proofErr w:type="spellStart"/>
-      <w:r>
-        <w:rPr>
-          <w:b/>
-          <w:bCs/>
-          <w:color w:val="FF0000"/>
-        </w:rPr>
-        <w:t>DataPrepVisDashboard</w:t>
-      </w:r>
-      <w:proofErr w:type="spellEnd"/>
-      <w:r>
-        <w:rPr>
-          <w:color w:val="FF0000"/>
-        </w:rPr>
-        <w:t xml:space="preserve"> </w:t>
-      </w:r>
-      <w:r>
-        <w:rPr>
-          <w:color w:val="FF0000"/>
-        </w:rPr>
-        <w:t xml:space="preserve">was also created </w:t>
-      </w:r>
-      <w:r>
-        <w:rPr>
-          <w:color w:val="FF0000"/>
-        </w:rPr>
-        <w:t xml:space="preserve">using </w:t>
-      </w:r>
-      <w:r>
-        <w:rPr>
-          <w:color w:val="FF0000"/>
-        </w:rPr>
-        <w:t xml:space="preserve">the </w:t>
-      </w:r>
-      <w:r>
-        <w:rPr>
-          <w:color w:val="FF0000"/>
-        </w:rPr>
-        <w:t xml:space="preserve">Voila tool containing the </w:t>
-      </w:r>
-      <w:r>
-        <w:rPr>
-          <w:color w:val="FF0000"/>
-        </w:rPr>
-        <w:t xml:space="preserve">static and interactive </w:t>
-      </w:r>
-      <w:r>
-        <w:rPr>
-          <w:color w:val="FF0000"/>
-        </w:rPr>
-        <w:t xml:space="preserve">graphs created in the EDA steps. The </w:t>
-      </w:r>
-      <w:r>
-        <w:rPr>
-          <w:color w:val="FF0000"/>
-        </w:rPr>
-        <w:t xml:space="preserve">previously extracted </w:t>
-      </w:r>
-      <w:r>
-        <w:rPr>
-          <w:color w:val="FF0000"/>
-        </w:rPr>
-        <w:t xml:space="preserve">HTML version of the dashboard </w:t>
-      </w:r>
-      <w:r>
-        <w:rPr>
-          <w:color w:val="FF0000"/>
-        </w:rPr>
-        <w:t>can be found in the</w:t>
-      </w:r>
-      <w:r>
-        <w:rPr>
-          <w:color w:val="FF0000"/>
-        </w:rPr>
-        <w:t xml:space="preserve"> </w:t>
-      </w:r>
-      <w:proofErr w:type="spellStart"/>
-      <w:r>
-        <w:rPr>
-          <w:i/>
-          <w:iCs/>
-          <w:color w:val="FF0000"/>
-        </w:rPr>
-        <w:t>jupyter</w:t>
-      </w:r>
-      <w:proofErr w:type="spellEnd"/>
-      <w:r>
-        <w:rPr>
-          <w:i/>
-          <w:iCs/>
-          <w:color w:val="FF0000"/>
-        </w:rPr>
         <w:t>/</w:t>
       </w:r>
       <w:r>
@@ -2579,34 +1803,98 @@
       </w:r>
     </w:p>
     <w:p>
-      <w:bookmarkStart w:id="10" w:name="_Ref118320659"/>
-      <w:bookmarkEnd w:id="6"/>
-      <w:bookmarkEnd w:id="7"/>
+      <w:r>
+        <w:t>F</w:t>
+      </w:r>
+      <w:r>
+        <w:t xml:space="preserve">our versions of the tweets were generated from the raw text: (1) cleaned with stop words, (2) cleaned without stop words, (3) </w:t>
+      </w:r>
+      <w:r>
+        <w:rPr>
+          <w:i/>
+          <w:iCs/>
+        </w:rPr>
+        <w:t>lemmatized</w:t>
+      </w:r>
+      <w:r>
+        <w:rPr>
+          <w:i/>
+          <w:iCs/>
+        </w:rPr>
+        <w:t>,</w:t>
+      </w:r>
+      <w:r>
+        <w:t xml:space="preserve"> and (4) </w:t>
+      </w:r>
+      <w:proofErr w:type="spellStart"/>
+      <w:r>
+        <w:rPr>
+          <w:i/>
+          <w:iCs/>
+        </w:rPr>
+        <w:t>stemmerized</w:t>
+      </w:r>
+      <w:proofErr w:type="spellEnd"/>
+      <w:r>
+        <w:t xml:space="preserve"> tweets. Stop words do not add much information to the text, so their frequency could bias the models, therefore, they are usually removed from the dataset. </w:t>
+      </w:r>
+      <w:r>
+        <w:rPr>
+          <w:i/>
+          <w:iCs/>
+        </w:rPr>
+        <w:t>Lemmatization</w:t>
+      </w:r>
+      <w:r>
+        <w:t xml:space="preserve"> and </w:t>
+      </w:r>
+      <w:r>
+        <w:rPr>
+          <w:i/>
+          <w:iCs/>
+        </w:rPr>
+        <w:t>Porter Stemmer</w:t>
+      </w:r>
+      <w:r>
+        <w:t xml:space="preserve"> are common ways to extract the core meaning from the words, this way these techniques were applied to the datasets to evaluate their impact in the performance of the classifiers.</w:t>
+      </w:r>
     </w:p>
     <w:p>
       <w:pPr>
-        <w:pStyle w:val="Heading1"/>
-      </w:pPr>
-      <w:bookmarkStart w:id="11" w:name="_Ref135767465"/>
-      <w:bookmarkStart w:id="12" w:name="_Toc135767523"/>
-      <w:bookmarkEnd w:id="10"/>
-      <w:r>
-        <w:t>Distributed Data Processing and NoSQL Storage</w:t>
-      </w:r>
-      <w:bookmarkEnd w:id="11"/>
-      <w:bookmarkEnd w:id="12"/>
+        <w:rPr>
+          <w:color w:val="FF0000"/>
+        </w:rPr>
+      </w:pPr>
     </w:p>
     <w:p>
+      <w:bookmarkStart w:id="9" w:name="_Ref118320659"/>
+      <w:bookmarkEnd w:id="5"/>
+      <w:bookmarkEnd w:id="6"/>
+    </w:p>
+    <w:p>
       <w:pPr>
         <w:pStyle w:val="Heading1"/>
       </w:pPr>
-      <w:bookmarkStart w:id="13" w:name="_Ref135767473"/>
-      <w:bookmarkStart w:id="14" w:name="_Toc135767524"/>
+      <w:bookmarkStart w:id="10" w:name="_Ref135767465"/>
+      <w:bookmarkStart w:id="11" w:name="_Toc135767567"/>
+      <w:bookmarkEnd w:id="9"/>
+      <w:r>
+        <w:t>Distributed Data Processing and NoSQL Storage</w:t>
+      </w:r>
+      <w:bookmarkEnd w:id="10"/>
+      <w:bookmarkEnd w:id="11"/>
+    </w:p>
+    <w:p>
+      <w:pPr>
+        <w:pStyle w:val="Heading1"/>
+      </w:pPr>
+      <w:bookmarkStart w:id="12" w:name="_Ref135767473"/>
+      <w:bookmarkStart w:id="13" w:name="_Toc135767568"/>
       <w:r>
         <w:t>Sentiment Analysis and Time Series Forecast</w:t>
       </w:r>
+      <w:bookmarkEnd w:id="12"/>
       <w:bookmarkEnd w:id="13"/>
-      <w:bookmarkEnd w:id="14"/>
     </w:p>
     <w:p/>
     <w:p>
@@ -2740,286 +2028,92 @@
       <w:pPr>
         <w:pStyle w:val="Heading2"/>
       </w:pPr>
-      <w:bookmarkStart w:id="15" w:name="_Toc135767525"/>
+      <w:bookmarkStart w:id="14" w:name="_Toc135767569"/>
       <w:r>
         <w:t>Experiment</w:t>
       </w:r>
       <w:r>
         <w:t xml:space="preserve"> Setup</w:t>
+      </w:r>
+      <w:bookmarkEnd w:id="14"/>
+    </w:p>
+    <w:p>
+      <w:pPr>
+        <w:pStyle w:val="Heading2"/>
+      </w:pPr>
+      <w:bookmarkStart w:id="15" w:name="_Toc135767570"/>
+      <w:r>
+        <w:t>Results</w:t>
       </w:r>
       <w:bookmarkEnd w:id="15"/>
     </w:p>
     <w:p/>
     <w:p>
-      <w:r>
-        <w:t>As</w:t>
-      </w:r>
-      <w:r>
-        <w:t xml:space="preserve"> described in </w:t>
-      </w:r>
-      <w:r>
-        <w:t xml:space="preserve">the Section 6 of the </w:t>
-      </w:r>
-      <w:r>
-        <w:rPr>
-          <w:b/>
-          <w:bCs/>
-        </w:rPr>
-        <w:t>DataPrepVis</w:t>
-      </w:r>
-      <w:r>
-        <w:t xml:space="preserve"> Jupyter notebook</w:t>
-      </w:r>
-      <w:r>
-        <w:t xml:space="preserve">, four versions of the tweets were generated from the raw text: (1) cleaned with stop words, (2) cleaned without stop words, (3) </w:t>
-      </w:r>
-      <w:r>
-        <w:rPr>
-          <w:i/>
-          <w:iCs/>
-        </w:rPr>
-        <w:t>lemmatized</w:t>
-      </w:r>
-      <w:r>
-        <w:rPr>
-          <w:i/>
-          <w:iCs/>
-        </w:rPr>
-        <w:t>,</w:t>
-      </w:r>
-      <w:r>
-        <w:t xml:space="preserve"> and (4) </w:t>
-      </w:r>
-      <w:r>
-        <w:rPr>
-          <w:i/>
-          <w:iCs/>
-        </w:rPr>
-        <w:t>stemmerized</w:t>
-      </w:r>
-      <w:r>
-        <w:t xml:space="preserve"> tweets. Stop words do not add much information to the text, so their frequency could bias the models, therefore, they are usually removed from the dataset. </w:t>
-      </w:r>
-      <w:r>
-        <w:rPr>
-          <w:i/>
-          <w:iCs/>
-        </w:rPr>
-        <w:t>Lemmatization</w:t>
-      </w:r>
-      <w:r>
-        <w:t xml:space="preserve"> and </w:t>
-      </w:r>
-      <w:r>
-        <w:rPr>
-          <w:i/>
-          <w:iCs/>
-        </w:rPr>
-        <w:t>Porter Stemmer</w:t>
-      </w:r>
-      <w:r>
-        <w:t xml:space="preserve"> are common ways to extract the core meaning from the </w:t>
-      </w:r>
-      <w:r>
-        <w:t>words</w:t>
-      </w:r>
-      <w:r>
-        <w:t>, this way the</w:t>
-      </w:r>
-      <w:r>
-        <w:t xml:space="preserve">se techniques were applied to the datasets to evaluate </w:t>
-      </w:r>
-      <w:r>
-        <w:t xml:space="preserve">their impact in </w:t>
-      </w:r>
-      <w:r>
-        <w:t xml:space="preserve">the performance of the </w:t>
-      </w:r>
-      <w:r>
-        <w:t>classifiers.</w:t>
-      </w:r>
-    </w:p>
-    <w:p>
-      <w:r>
-        <w:t>This dataset was collected from a live platform, so it was likely to be unbalanced in terms of the distribution of the sentiment classes, which was confirmed during the experiments</w:t>
-      </w:r>
-      <w:r>
-        <w:t>,</w:t>
-      </w:r>
-      <w:r>
-        <w:t xml:space="preserve"> as shown in Section 3.1.2 of the </w:t>
-      </w:r>
-      <w:r>
-        <w:rPr>
-          <w:b/>
-          <w:bCs/>
-        </w:rPr>
-        <w:t>ML</w:t>
-      </w:r>
-      <w:r>
-        <w:t xml:space="preserve"> Jupyter notebook</w:t>
-      </w:r>
-      <w:r>
-        <w:t xml:space="preserve">. Therefore, SMOTE </w:t>
-      </w:r>
-      <w:r>
-        <w:t xml:space="preserve">technique was used </w:t>
-      </w:r>
-      <w:r>
-        <w:t xml:space="preserve">to oversample the dataset, turning it into a balanced </w:t>
-      </w:r>
-      <w:r>
-        <w:t>one</w:t>
-      </w:r>
-      <w:r>
-        <w:t>, because it is known that unbalanced data can led to a poor classification performance.</w:t>
-      </w:r>
-    </w:p>
-    <w:p>
-      <w:r>
-        <w:lastRenderedPageBreak/>
-        <w:t xml:space="preserve">The tweets dataset </w:t>
-      </w:r>
-      <w:r>
-        <w:t xml:space="preserve">cannot be fed directly to the </w:t>
-      </w:r>
-      <w:r>
-        <w:t xml:space="preserve">ML </w:t>
-      </w:r>
-      <w:r>
-        <w:t>algorithms themselves as most of them expect numerical feature vectors with a fixed size rather than the raw text documents with variable length</w:t>
-      </w:r>
-      <w:r>
-        <w:t xml:space="preserve"> </w:t>
-      </w:r>
-      <w:sdt>
-        <w:sdtPr>
-          <w:rPr>
-            <w:color w:val="000000"/>
-          </w:rPr>
-          <w:tag w:val="MENDELEY_CITATION_v3_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"/>
-          <w:id w:val="167835454"/>
-          <w:placeholder>
-            <w:docPart w:val="DE69DEFD6A674E5EA88B209D44C8F45E"/>
-          </w:placeholder>
-        </w:sdtPr>
-        <w:sdtContent>
-          <w:r>
-            <w:rPr>
-              <w:color w:val="000000"/>
-            </w:rPr>
-            <w:t>(Scikit-learn, 2022)</w:t>
-          </w:r>
-        </w:sdtContent>
-      </w:sdt>
-      <w:r>
-        <w:t>.</w:t>
-      </w:r>
-      <w:r>
-        <w:t xml:space="preserve"> As a result, The TF-IDF and Count vectorizers techniques were used to extract feature vectors from the tweets, generating the independent variables used for the classification. In this case, the target variable was the sentiment.</w:t>
-      </w:r>
-    </w:p>
-    <w:p>
-      <w:r>
-        <w:t>Every feature in the vectorized tweets c</w:t>
-      </w:r>
-      <w:r>
-        <w:t xml:space="preserve">an be treated as independent and makes equal contribution to the result, this way the Naïve Bayes (NB) model was used. On the other hand, </w:t>
-      </w:r>
-      <w:r>
-        <w:t>Logistic Regression (L</w:t>
-      </w:r>
-      <w:r>
-        <w:t>G</w:t>
-      </w:r>
-      <w:r>
-        <w:t xml:space="preserve">R) algorithm was also tested </w:t>
-      </w:r>
-      <w:r>
-        <w:t xml:space="preserve">due to </w:t>
-      </w:r>
-      <w:r>
-        <w:t>its efficiency in predicting classes based on the features relationships.</w:t>
-      </w:r>
+      <w:pPr>
+        <w:pStyle w:val="Heading1"/>
+      </w:pPr>
+      <w:bookmarkStart w:id="16" w:name="_Ref118744872"/>
+      <w:bookmarkStart w:id="17" w:name="_Toc135767571"/>
+      <w:r>
+        <w:t>Conclusions</w:t>
+      </w:r>
+      <w:bookmarkEnd w:id="16"/>
+      <w:bookmarkEnd w:id="17"/>
     </w:p>
     <w:p/>
     <w:p>
-      <w:pPr>
-        <w:pStyle w:val="Heading2"/>
-      </w:pPr>
-      <w:bookmarkStart w:id="16" w:name="_Toc135767526"/>
-      <w:r>
-        <w:t>Results</w:t>
-      </w:r>
-      <w:bookmarkEnd w:id="16"/>
+      <w:r>
+        <w:t>In this project, it was discussed several ML and statistical methods to acquire insights from the datasets. The main challenges faced in this project was the number of datasets needed to attend the brief. Each dataset had different characteristics and needed specific EDA</w:t>
+      </w:r>
+      <w:r>
+        <w:t xml:space="preserve"> discipline</w:t>
+      </w:r>
+      <w:r>
+        <w:t xml:space="preserve">. Multiple datasets also complicated the organization of the Jupyter notebooks that had to be split to avoid rework and code duplication, while keeping good programming practices. </w:t>
+      </w:r>
+    </w:p>
+    <w:p>
+      <w:r>
+        <w:t>It was also difficult think of all different questions in order to apply the required techniques. In the statistical part, seeing the aggregated data graphs was very helpful to guide the discussions on the</w:t>
+      </w:r>
+      <w:r>
+        <w:t xml:space="preserve"> results of the</w:t>
+      </w:r>
+      <w:r>
+        <w:t xml:space="preserve"> inferential tests applied. For the ML, several datasets had to be extracted from the import/export dataset, which made the analysis complex and hard to explain. This problem could be simplified by focusing on a single aspect of the dataset (e.g., Import quantity in Ireland) not trying to </w:t>
+      </w:r>
+      <w:r>
+        <w:t>model</w:t>
+      </w:r>
+      <w:r>
+        <w:t xml:space="preserve"> the whole dataset.</w:t>
+      </w:r>
+    </w:p>
+    <w:p>
+      <w:r>
+        <w:t xml:space="preserve">It was also very laborious to keep several Jupyter files and the report synchronized so the references to the code from this report are correct. Knowing which content to keep in </w:t>
+      </w:r>
+      <w:r>
+        <w:t>each document</w:t>
+      </w:r>
+      <w:r>
+        <w:t xml:space="preserve"> was another challenge</w:t>
+      </w:r>
+      <w:r>
+        <w:t>.</w:t>
+      </w:r>
     </w:p>
     <w:p/>
     <w:p>
       <w:pPr>
         <w:pStyle w:val="Heading1"/>
       </w:pPr>
-      <w:bookmarkStart w:id="17" w:name="_Ref118744872"/>
-      <w:bookmarkStart w:id="18" w:name="_Toc135767530"/>
-      <w:r>
-        <w:t>Conclusions</w:t>
-      </w:r>
-      <w:bookmarkEnd w:id="17"/>
+      <w:bookmarkStart w:id="18" w:name="_Toc135767572"/>
+      <w:r>
+        <w:t>References</w:t>
+      </w:r>
+      <w:bookmarkEnd w:id="0"/>
       <w:bookmarkEnd w:id="18"/>
-    </w:p>
-    <w:p/>
-    <w:p>
-      <w:r>
-        <w:t>In this project, it was discussed several ML and statistical methods to acquire insights from the datasets. The main challenges faced in this project was the number of datasets needed to attend the brief. Each dataset had different characteristics and needed specific EDA</w:t>
-      </w:r>
-      <w:r>
-        <w:t xml:space="preserve"> discipline</w:t>
-      </w:r>
-      <w:r>
-        <w:t xml:space="preserve">. Multiple datasets also complicated the organization of the Jupyter notebooks that had to be split to avoid rework and code duplication, while keeping good programming practices. </w:t>
-      </w:r>
-    </w:p>
-    <w:p>
-      <w:r>
-        <w:t>It was also difficult think of all different questions in order to apply the required techniques. In the statistical part, seeing the aggregated data graphs was very helpful to guide the discussions on the</w:t>
-      </w:r>
-      <w:r>
-        <w:t xml:space="preserve"> results of the</w:t>
-      </w:r>
-      <w:r>
-        <w:t xml:space="preserve"> inferential tests applied. For the ML, several datasets had to be extracted from the import/export dataset, which made the analysis complex and hard to explain. This problem could be simplified by focusing on a single aspect of the dataset (e.g., Import quantity in Ireland) not trying to </w:t>
-      </w:r>
-      <w:r>
-        <w:t>model</w:t>
-      </w:r>
-      <w:r>
-        <w:t xml:space="preserve"> the whole dataset.</w:t>
-      </w:r>
-    </w:p>
-    <w:p>
-      <w:r>
-        <w:t xml:space="preserve">It was also very laborious to keep several Jupyter files and the report synchronized so the references to the code from this report are correct. Knowing which content to keep in </w:t>
-      </w:r>
-      <w:r>
-        <w:t>each document</w:t>
-      </w:r>
-      <w:r>
-        <w:t xml:space="preserve"> was another challenge</w:t>
-      </w:r>
-      <w:r>
-        <w:t>.</w:t>
-      </w:r>
-    </w:p>
-    <w:p/>
-    <w:p>
-      <w:pPr>
-        <w:pStyle w:val="Heading1"/>
-      </w:pPr>
-      <w:bookmarkStart w:id="19" w:name="_Toc135767531"/>
-      <w:r>
-        <w:t>References</w:t>
-      </w:r>
-      <w:bookmarkEnd w:id="0"/>
-      <w:bookmarkEnd w:id="19"/>
     </w:p>
     <w:p/>
     <w:sdt>
@@ -7167,64 +6261,6 @@
         </w:p>
       </w:docPartBody>
     </w:docPart>
-    <w:docPart>
-      <w:docPartPr>
-        <w:name w:val="A2F13498BC7A4194BBE5FD2FBC4A5BFE"/>
-        <w:category>
-          <w:name w:val="General"/>
-          <w:gallery w:val="placeholder"/>
-        </w:category>
-        <w:types>
-          <w:type w:val="bbPlcHdr"/>
-        </w:types>
-        <w:behaviors>
-          <w:behavior w:val="content"/>
-        </w:behaviors>
-        <w:guid w:val="{D0D5B02B-267B-411D-84F0-9407205FB3AA}"/>
-      </w:docPartPr>
-      <w:docPartBody>
-        <w:p>
-          <w:pPr>
-            <w:pStyle w:val="A2F13498BC7A4194BBE5FD2FBC4A5BFE"/>
-          </w:pPr>
-          <w:r>
-            <w:rPr>
-              <w:rStyle w:val="PlaceholderText"/>
-            </w:rPr>
-            <w:t>Click or tap here to enter text.</w:t>
-          </w:r>
-        </w:p>
-      </w:docPartBody>
-    </w:docPart>
-    <w:docPart>
-      <w:docPartPr>
-        <w:name w:val="DE69DEFD6A674E5EA88B209D44C8F45E"/>
-        <w:category>
-          <w:name w:val="General"/>
-          <w:gallery w:val="placeholder"/>
-        </w:category>
-        <w:types>
-          <w:type w:val="bbPlcHdr"/>
-        </w:types>
-        <w:behaviors>
-          <w:behavior w:val="content"/>
-        </w:behaviors>
-        <w:guid w:val="{7D30E613-BAC4-494F-8CAB-EB0BEBC1907B}"/>
-      </w:docPartPr>
-      <w:docPartBody>
-        <w:p>
-          <w:pPr>
-            <w:pStyle w:val="DE69DEFD6A674E5EA88B209D44C8F45E"/>
-          </w:pPr>
-          <w:r>
-            <w:rPr>
-              <w:rStyle w:val="PlaceholderText"/>
-            </w:rPr>
-            <w:t>Click or tap here to enter text.</w:t>
-          </w:r>
-        </w:p>
-      </w:docPartBody>
-    </w:docPart>
   </w:docParts>
 </w:glossaryDocument>
 </file>
@@ -7312,6 +6348,7 @@
   </w:compat>
   <w:rsids>
     <w:rsidRoot w:val="004A076E"/>
+    <w:rsid w:val="001E13D3"/>
     <w:rsid w:val="001F701B"/>
     <w:rsid w:val="003C79F1"/>
     <w:rsid w:val="00471E4B"/>
@@ -7322,7 +6359,6 @@
     <w:rsid w:val="009D4CD9"/>
     <w:rsid w:val="00A645C9"/>
     <w:rsid w:val="00A8626E"/>
-    <w:rsid w:val="00AC7EDA"/>
     <w:rsid w:val="00D5157A"/>
     <w:rsid w:val="00E36D1C"/>
     <w:rsid w:val="00EA673C"/>

</xml_diff>